<commit_message>
Fix README.md image links to use correct jpg and tiff files
</commit_message>
<xml_diff>
--- a/Supplymentary Information_NS1.docx
+++ b/Supplymentary Information_NS1.docx
@@ -346,11 +346,7 @@
         <w:t>.</w:t>
       </w:r>
       <w:r>
-        <w:t xml:space="preserve"> </w:t>
-      </w:r>
-      <w:r>
-        <w:lastRenderedPageBreak/>
-        <w:t xml:space="preserve">The present study used USGS station number </w:t>
+        <w:t xml:space="preserve"> The present study used USGS station number </w:t>
       </w:r>
       <w:r>
         <w:t xml:space="preserve">07374526 for representative water temperature for Louisiana coast. </w:t>
@@ -365,7 +361,7 @@
           <w:noProof/>
         </w:rPr>
         <w:drawing>
-          <wp:inline distT="0" distB="0" distL="0" distR="0" wp14:anchorId="5A45998E" wp14:editId="1AD111AE">
+          <wp:inline distT="0" distB="0" distL="0" distR="0" wp14:anchorId="5A45998E" wp14:editId="76B040DB">
             <wp:extent cx="5943600" cy="3598224"/>
             <wp:effectExtent l="0" t="0" r="0" b="2540"/>
             <wp:docPr id="299758196" name="Picture 2" descr="A map of the united states&#10;&#10;AI-generated content may be incorrect."/>
@@ -499,9 +495,8 @@
         <w:rPr>
           <w:noProof/>
         </w:rPr>
-        <w:lastRenderedPageBreak/>
         <w:drawing>
-          <wp:inline distT="0" distB="0" distL="0" distR="0" wp14:anchorId="7E29A6F1" wp14:editId="70B62665">
+          <wp:inline distT="0" distB="0" distL="0" distR="0" wp14:anchorId="7E29A6F1" wp14:editId="00271729">
             <wp:extent cx="5943600" cy="2363190"/>
             <wp:effectExtent l="0" t="0" r="0" b="0"/>
             <wp:docPr id="2141063618" name="Picture 3" descr="A screenshot of a computer&#10;&#10;AI-generated content may be incorrect."/>
@@ -713,7 +708,6 @@
     </w:p>
     <w:p>
       <w:r>
-        <w:lastRenderedPageBreak/>
         <w:t>Sea surface height</w:t>
       </w:r>
     </w:p>
@@ -817,7 +811,15 @@
         <w:jc w:val="both"/>
       </w:pPr>
       <w:r>
-        <w:t>After clicking launch, select Sea surface height  (ECCO v4r4)</w:t>
+        <w:t xml:space="preserve">After clicking launch, select Sea surface </w:t>
+      </w:r>
+      <w:proofErr w:type="gramStart"/>
+      <w:r>
+        <w:t>height  (</w:t>
+      </w:r>
+      <w:proofErr w:type="gramEnd"/>
+      <w:r>
+        <w:t>ECCO v4r4)</w:t>
       </w:r>
       <w:r>
         <w:t xml:space="preserve"> and select the point or boundary and select the start and end date. Then, click create chart, then it will show like in Figure S5</w:t>
@@ -834,7 +836,6 @@
         <w:rPr>
           <w:noProof/>
         </w:rPr>
-        <w:lastRenderedPageBreak/>
         <w:drawing>
           <wp:inline distT="0" distB="0" distL="0" distR="0" wp14:anchorId="40DECC90" wp14:editId="63FD0DBB">
             <wp:extent cx="5943600" cy="3864610"/>
@@ -984,19 +985,7 @@
         <w:t>.</w:t>
       </w:r>
       <w:r>
-        <w:t xml:space="preserve"> From this website, the required solar radiation</w:t>
-      </w:r>
-      <w:r>
-        <w:t xml:space="preserve">, </w:t>
-      </w:r>
-      <w:r>
-        <w:t>precipitation</w:t>
-      </w:r>
-      <w:r>
-        <w:t xml:space="preserve">, </w:t>
-      </w:r>
-      <w:r>
-        <w:t xml:space="preserve">and minimum temperature at 2 meters can be downloaded. </w:t>
+        <w:t xml:space="preserve"> From this website, the required solar radiation, precipitation, and minimum temperature at 2 meters can be downloaded. </w:t>
       </w:r>
       <w:r>
         <w:t>The home page with selection is shown in Figure S6.</w:t>
@@ -1007,7 +996,6 @@
         <w:rPr>
           <w:noProof/>
         </w:rPr>
-        <w:lastRenderedPageBreak/>
         <w:drawing>
           <wp:inline distT="0" distB="0" distL="0" distR="0" wp14:anchorId="460ECB11" wp14:editId="409123BE">
             <wp:extent cx="5943600" cy="3645725"/>
@@ -1078,7 +1066,7 @@
           <w:sz w:val="22"/>
           <w:szCs w:val="22"/>
         </w:rPr>
-        <w:t xml:space="preserve"> Nasa Power website home page with single point selection at Louisiana coast</w:t>
+        <w:t xml:space="preserve"> Nasa Power website home page with single point selection</w:t>
       </w:r>
     </w:p>
     <w:p/>
@@ -1112,7 +1100,15 @@
         <w:t xml:space="preserve">. Figure </w:t>
       </w:r>
       <w:r>
-        <w:t xml:space="preserve">S7 is the home page of PSMSL. Click on the word map it will lead to the Figure S8 from where </w:t>
+        <w:t xml:space="preserve">S7 is the home page of PSMSL. Click on the word map it will lead to </w:t>
+      </w:r>
+      <w:proofErr w:type="gramStart"/>
+      <w:r>
+        <w:t>the Figure</w:t>
+      </w:r>
+      <w:proofErr w:type="gramEnd"/>
+      <w:r>
+        <w:t xml:space="preserve"> S8 from where </w:t>
       </w:r>
       <w:r>
         <w:t xml:space="preserve">we can select the needed station and download the monthly sea surface height. </w:t>
@@ -1123,7 +1119,6 @@
         <w:rPr>
           <w:noProof/>
         </w:rPr>
-        <w:lastRenderedPageBreak/>
         <w:drawing>
           <wp:inline distT="0" distB="0" distL="0" distR="0" wp14:anchorId="0268671A" wp14:editId="2969BEF0">
             <wp:extent cx="5943600" cy="4231640"/>
@@ -1186,7 +1181,6 @@
         <w:rPr>
           <w:noProof/>
         </w:rPr>
-        <w:lastRenderedPageBreak/>
         <w:drawing>
           <wp:inline distT="0" distB="0" distL="0" distR="0" wp14:anchorId="6303443E" wp14:editId="664E147C">
             <wp:extent cx="5943600" cy="3857625"/>
@@ -1272,11 +1266,15 @@
         <w:t>of</w:t>
       </w:r>
       <w:r>
-        <w:t xml:space="preserve"> a specific year. For precipitation, a five-day moving sum was calculated, from which the maximum monthly values were derived. These maximum monthly precipitations were then employed to determine the maximum seasonal precipitation for the winter season of a specific year. For sea surface height data, the original data were in monthly intervals. These monthly data were directly used to calculate the seasonal maximum sea surface height for the winter season of a specific year. This process was repeated </w:t>
-      </w:r>
-      <w:r>
-        <w:lastRenderedPageBreak/>
-        <w:t xml:space="preserve">for all the available years of data. In the end, the current study used seasonal maximum or minimum time series data for all the considered climatic factors including solar radiation, sea surface height, minimum temperature, and precipitation. </w:t>
+        <w:t xml:space="preserve"> a specific year. For precipitation, a five-day moving sum was calculated, from which the maximum monthly values were derived. These maximum monthly precipitations were then employed to determine the maximum seasonal precipitation for the winter season of a specific year. For sea surface height data, the original data were in monthly intervals. </w:t>
+      </w:r>
+      <w:proofErr w:type="gramStart"/>
+      <w:r>
+        <w:t>These</w:t>
+      </w:r>
+      <w:proofErr w:type="gramEnd"/>
+      <w:r>
+        <w:t xml:space="preserve"> monthly data were directly used to calculate the seasonal maximum sea surface height for the winter season of a specific year. This process was repeated for all the available years of data. In the end, the current study used seasonal maximum or minimum time series data for all the considered climatic factors including solar radiation, sea surface height, minimum temperature, and precipitation. </w:t>
       </w:r>
     </w:p>
     <w:p>
@@ -1302,8 +1300,13 @@
       <w:pPr>
         <w:jc w:val="both"/>
       </w:pPr>
-      <w:r>
-        <w:t>Example : Minimum temperature</w:t>
+      <w:proofErr w:type="gramStart"/>
+      <w:r>
+        <w:t>Example :</w:t>
+      </w:r>
+      <w:proofErr w:type="gramEnd"/>
+      <w:r>
+        <w:t xml:space="preserve"> Minimum temperature</w:t>
       </w:r>
       <w:r>
         <w:t xml:space="preserve"> at Louisiana coast</w:t>
@@ -1406,6 +1409,7 @@
           <w:szCs w:val="21"/>
         </w:rPr>
       </w:pPr>
+      <w:proofErr w:type="gramStart"/>
       <w:r>
         <w:rPr>
           <w:rFonts w:ascii="Consolas" w:eastAsia="Times New Roman" w:hAnsi="Consolas"/>
@@ -1415,6 +1419,7 @@
         </w:rPr>
         <w:t>import</w:t>
       </w:r>
+      <w:proofErr w:type="gramEnd"/>
       <w:r>
         <w:rPr>
           <w:rFonts w:ascii="Consolas" w:eastAsia="Times New Roman" w:hAnsi="Consolas"/>
@@ -1502,6 +1507,7 @@
         <w:t xml:space="preserve"> </w:t>
       </w:r>
       <w:proofErr w:type="spellStart"/>
+      <w:proofErr w:type="gramStart"/>
       <w:r>
         <w:rPr>
           <w:rFonts w:ascii="Consolas" w:eastAsia="Times New Roman" w:hAnsi="Consolas"/>
@@ -1530,6 +1536,7 @@
         <w:t>pyplot</w:t>
       </w:r>
       <w:proofErr w:type="spellEnd"/>
+      <w:proofErr w:type="gramEnd"/>
       <w:r>
         <w:rPr>
           <w:rFonts w:ascii="Consolas" w:eastAsia="Times New Roman" w:hAnsi="Consolas"/>
@@ -1599,6 +1606,7 @@
         <w:t xml:space="preserve"> </w:t>
       </w:r>
       <w:proofErr w:type="spellStart"/>
+      <w:proofErr w:type="gramStart"/>
       <w:r>
         <w:rPr>
           <w:rFonts w:ascii="Consolas" w:eastAsia="Times New Roman" w:hAnsi="Consolas"/>
@@ -1627,6 +1635,7 @@
         <w:t>stats</w:t>
       </w:r>
       <w:proofErr w:type="spellEnd"/>
+      <w:proofErr w:type="gramEnd"/>
       <w:r>
         <w:rPr>
           <w:rFonts w:ascii="Consolas" w:eastAsia="Times New Roman" w:hAnsi="Consolas"/>
@@ -1747,6 +1756,7 @@
         <w:t xml:space="preserve"> </w:t>
       </w:r>
       <w:proofErr w:type="spellStart"/>
+      <w:proofErr w:type="gramStart"/>
       <w:r>
         <w:rPr>
           <w:rFonts w:ascii="Consolas" w:eastAsia="Times New Roman" w:hAnsi="Consolas"/>
@@ -1772,7 +1782,17 @@
           <w:sz w:val="21"/>
           <w:szCs w:val="21"/>
         </w:rPr>
-        <w:t>read_excel</w:t>
+        <w:t>read</w:t>
+      </w:r>
+      <w:proofErr w:type="gramEnd"/>
+      <w:r>
+        <w:rPr>
+          <w:rFonts w:ascii="Consolas" w:eastAsia="Times New Roman" w:hAnsi="Consolas"/>
+          <w:color w:val="DCDCAA"/>
+          <w:sz w:val="21"/>
+          <w:szCs w:val="21"/>
+        </w:rPr>
+        <w:t>_excel</w:t>
       </w:r>
       <w:proofErr w:type="spellEnd"/>
       <w:r>
@@ -2107,6 +2127,7 @@
         <w:t xml:space="preserve"> </w:t>
       </w:r>
       <w:proofErr w:type="spellStart"/>
+      <w:proofErr w:type="gramStart"/>
       <w:r>
         <w:rPr>
           <w:rFonts w:ascii="Consolas" w:eastAsia="Times New Roman" w:hAnsi="Consolas"/>
@@ -2126,6 +2147,7 @@
         </w:rPr>
         <w:t>(</w:t>
       </w:r>
+      <w:proofErr w:type="gramEnd"/>
       <w:r>
         <w:rPr>
           <w:rFonts w:ascii="Consolas" w:eastAsia="Times New Roman" w:hAnsi="Consolas"/>
@@ -2235,7 +2257,17 @@
           <w:sz w:val="21"/>
           <w:szCs w:val="21"/>
         </w:rPr>
-        <w:t>sens_slope</w:t>
+        <w:t>sens_</w:t>
+      </w:r>
+      <w:proofErr w:type="gramStart"/>
+      <w:r>
+        <w:rPr>
+          <w:rFonts w:ascii="Consolas" w:eastAsia="Times New Roman" w:hAnsi="Consolas"/>
+          <w:color w:val="DCDCAA"/>
+          <w:sz w:val="21"/>
+          <w:szCs w:val="21"/>
+        </w:rPr>
+        <w:t>slope</w:t>
       </w:r>
       <w:proofErr w:type="spellEnd"/>
       <w:r>
@@ -2247,6 +2279,7 @@
         </w:rPr>
         <w:t>(</w:t>
       </w:r>
+      <w:proofErr w:type="gramEnd"/>
       <w:r>
         <w:rPr>
           <w:rFonts w:ascii="Consolas" w:eastAsia="Times New Roman" w:hAnsi="Consolas"/>
@@ -2512,6 +2545,7 @@
         </w:rPr>
         <w:t xml:space="preserve"> </w:t>
       </w:r>
+      <w:proofErr w:type="gramStart"/>
       <w:r>
         <w:rPr>
           <w:rFonts w:ascii="Consolas" w:eastAsia="Times New Roman" w:hAnsi="Consolas"/>
@@ -2530,6 +2564,7 @@
         </w:rPr>
         <w:t>(</w:t>
       </w:r>
+      <w:proofErr w:type="gramEnd"/>
       <w:r>
         <w:rPr>
           <w:rFonts w:ascii="Consolas" w:eastAsia="Times New Roman" w:hAnsi="Consolas"/>
@@ -2659,6 +2694,7 @@
         </w:rPr>
         <w:t xml:space="preserve"> </w:t>
       </w:r>
+      <w:proofErr w:type="gramStart"/>
       <w:r>
         <w:rPr>
           <w:rFonts w:ascii="Consolas" w:eastAsia="Times New Roman" w:hAnsi="Consolas"/>
@@ -2678,6 +2714,7 @@
         <w:t>(</w:t>
       </w:r>
       <w:proofErr w:type="spellStart"/>
+      <w:proofErr w:type="gramEnd"/>
       <w:r>
         <w:rPr>
           <w:rFonts w:ascii="Consolas" w:eastAsia="Times New Roman" w:hAnsi="Consolas"/>
@@ -2773,6 +2810,7 @@
         <w:t xml:space="preserve">            </w:t>
       </w:r>
       <w:proofErr w:type="spellStart"/>
+      <w:proofErr w:type="gramStart"/>
       <w:r>
         <w:rPr>
           <w:rFonts w:ascii="Consolas" w:eastAsia="Times New Roman" w:hAnsi="Consolas"/>
@@ -2801,6 +2839,7 @@
         <w:t>append</w:t>
       </w:r>
       <w:proofErr w:type="spellEnd"/>
+      <w:proofErr w:type="gramEnd"/>
       <w:r>
         <w:rPr>
           <w:rFonts w:ascii="Consolas" w:eastAsia="Times New Roman" w:hAnsi="Consolas"/>
@@ -3052,6 +3091,7 @@
         <w:t xml:space="preserve"> </w:t>
       </w:r>
       <w:proofErr w:type="spellStart"/>
+      <w:proofErr w:type="gramStart"/>
       <w:r>
         <w:rPr>
           <w:rFonts w:ascii="Consolas" w:eastAsia="Times New Roman" w:hAnsi="Consolas"/>
@@ -3080,6 +3120,7 @@
         <w:t>median</w:t>
       </w:r>
       <w:proofErr w:type="spellEnd"/>
+      <w:proofErr w:type="gramEnd"/>
       <w:r>
         <w:rPr>
           <w:rFonts w:ascii="Consolas" w:eastAsia="Times New Roman" w:hAnsi="Consolas"/>
@@ -3177,7 +3218,17 @@
           <w:sz w:val="21"/>
           <w:szCs w:val="21"/>
         </w:rPr>
-        <w:t>sens_slope</w:t>
+        <w:t>sens_</w:t>
+      </w:r>
+      <w:proofErr w:type="gramStart"/>
+      <w:r>
+        <w:rPr>
+          <w:rFonts w:ascii="Consolas" w:eastAsia="Times New Roman" w:hAnsi="Consolas"/>
+          <w:color w:val="DCDCAA"/>
+          <w:sz w:val="21"/>
+          <w:szCs w:val="21"/>
+        </w:rPr>
+        <w:t>slope</w:t>
       </w:r>
       <w:proofErr w:type="spellEnd"/>
       <w:r>
@@ -3189,6 +3240,7 @@
         </w:rPr>
         <w:t>(</w:t>
       </w:r>
+      <w:proofErr w:type="gramEnd"/>
       <w:r>
         <w:rPr>
           <w:rFonts w:ascii="Consolas" w:eastAsia="Times New Roman" w:hAnsi="Consolas"/>
@@ -3273,6 +3325,7 @@
         </w:rPr>
       </w:pPr>
       <w:proofErr w:type="spellStart"/>
+      <w:proofErr w:type="gramStart"/>
       <w:r>
         <w:rPr>
           <w:rFonts w:ascii="Consolas" w:eastAsia="Times New Roman" w:hAnsi="Consolas"/>
@@ -3301,6 +3354,7 @@
         <w:t>figure</w:t>
       </w:r>
       <w:proofErr w:type="spellEnd"/>
+      <w:proofErr w:type="gramEnd"/>
       <w:r>
         <w:rPr>
           <w:rFonts w:ascii="Consolas" w:eastAsia="Times New Roman" w:hAnsi="Consolas"/>
@@ -3321,6 +3375,7 @@
         <w:t>figsize</w:t>
       </w:r>
       <w:proofErr w:type="spellEnd"/>
+      <w:proofErr w:type="gramStart"/>
       <w:r>
         <w:rPr>
           <w:rFonts w:ascii="Consolas" w:eastAsia="Times New Roman" w:hAnsi="Consolas"/>
@@ -3339,6 +3394,7 @@
         </w:rPr>
         <w:t>(</w:t>
       </w:r>
+      <w:proofErr w:type="gramEnd"/>
       <w:r>
         <w:rPr>
           <w:rFonts w:ascii="Consolas" w:eastAsia="Times New Roman" w:hAnsi="Consolas"/>
@@ -3388,6 +3444,7 @@
         </w:rPr>
       </w:pPr>
       <w:proofErr w:type="spellStart"/>
+      <w:proofErr w:type="gramStart"/>
       <w:r>
         <w:rPr>
           <w:rFonts w:ascii="Consolas" w:eastAsia="Times New Roman" w:hAnsi="Consolas"/>
@@ -3416,6 +3473,7 @@
         <w:t>plot</w:t>
       </w:r>
       <w:proofErr w:type="spellEnd"/>
+      <w:proofErr w:type="gramEnd"/>
       <w:r>
         <w:rPr>
           <w:rFonts w:ascii="Consolas" w:eastAsia="Times New Roman" w:hAnsi="Consolas"/>
@@ -3562,7 +3620,27 @@
           <w:sz w:val="21"/>
           <w:szCs w:val="21"/>
         </w:rPr>
-        <w:t>'Minimum Temperature(TMIN)'</w:t>
+        <w:t xml:space="preserve">'Minimum </w:t>
+      </w:r>
+      <w:proofErr w:type="gramStart"/>
+      <w:r>
+        <w:rPr>
+          <w:rFonts w:ascii="Consolas" w:eastAsia="Times New Roman" w:hAnsi="Consolas"/>
+          <w:color w:val="CE9178"/>
+          <w:sz w:val="21"/>
+          <w:szCs w:val="21"/>
+        </w:rPr>
+        <w:t>Temperature(</w:t>
+      </w:r>
+      <w:proofErr w:type="gramEnd"/>
+      <w:r>
+        <w:rPr>
+          <w:rFonts w:ascii="Consolas" w:eastAsia="Times New Roman" w:hAnsi="Consolas"/>
+          <w:color w:val="CE9178"/>
+          <w:sz w:val="21"/>
+          <w:szCs w:val="21"/>
+        </w:rPr>
+        <w:t>TMIN)'</w:t>
       </w:r>
       <w:r>
         <w:rPr>
@@ -3586,6 +3664,7 @@
         </w:rPr>
       </w:pPr>
       <w:proofErr w:type="spellStart"/>
+      <w:proofErr w:type="gramStart"/>
       <w:r>
         <w:rPr>
           <w:rFonts w:ascii="Consolas" w:eastAsia="Times New Roman" w:hAnsi="Consolas"/>
@@ -3614,6 +3693,7 @@
         <w:t>xlabel</w:t>
       </w:r>
       <w:proofErr w:type="spellEnd"/>
+      <w:proofErr w:type="gramEnd"/>
       <w:r>
         <w:rPr>
           <w:rFonts w:ascii="Consolas" w:eastAsia="Times New Roman" w:hAnsi="Consolas"/>
@@ -3730,6 +3810,7 @@
         </w:rPr>
       </w:pPr>
       <w:proofErr w:type="spellStart"/>
+      <w:proofErr w:type="gramStart"/>
       <w:r>
         <w:rPr>
           <w:rFonts w:ascii="Consolas" w:eastAsia="Times New Roman" w:hAnsi="Consolas"/>
@@ -3737,7 +3818,6 @@
           <w:sz w:val="21"/>
           <w:szCs w:val="21"/>
         </w:rPr>
-        <w:lastRenderedPageBreak/>
         <w:t>plt</w:t>
       </w:r>
       <w:r>
@@ -3759,6 +3839,7 @@
         <w:t>ylabel</w:t>
       </w:r>
       <w:proofErr w:type="spellEnd"/>
+      <w:proofErr w:type="gramEnd"/>
       <w:r>
         <w:rPr>
           <w:rFonts w:ascii="Consolas" w:eastAsia="Times New Roman" w:hAnsi="Consolas"/>
@@ -3926,6 +4007,7 @@
         </w:rPr>
       </w:pPr>
       <w:proofErr w:type="spellStart"/>
+      <w:proofErr w:type="gramStart"/>
       <w:r>
         <w:rPr>
           <w:rFonts w:ascii="Consolas" w:eastAsia="Times New Roman" w:hAnsi="Consolas"/>
@@ -3954,6 +4036,7 @@
         <w:t>xticks</w:t>
       </w:r>
       <w:proofErr w:type="spellEnd"/>
+      <w:proofErr w:type="gramEnd"/>
       <w:r>
         <w:rPr>
           <w:rFonts w:ascii="Consolas" w:eastAsia="Times New Roman" w:hAnsi="Consolas"/>
@@ -4014,6 +4097,7 @@
         </w:rPr>
       </w:pPr>
       <w:proofErr w:type="spellStart"/>
+      <w:proofErr w:type="gramStart"/>
       <w:r>
         <w:rPr>
           <w:rFonts w:ascii="Consolas" w:eastAsia="Times New Roman" w:hAnsi="Consolas"/>
@@ -4042,6 +4126,7 @@
         <w:t>yticks</w:t>
       </w:r>
       <w:proofErr w:type="spellEnd"/>
+      <w:proofErr w:type="gramEnd"/>
       <w:r>
         <w:rPr>
           <w:rFonts w:ascii="Consolas" w:eastAsia="Times New Roman" w:hAnsi="Consolas"/>
@@ -4171,6 +4256,7 @@
         <w:t xml:space="preserve"> </w:t>
       </w:r>
       <w:proofErr w:type="spellStart"/>
+      <w:proofErr w:type="gramStart"/>
       <w:r>
         <w:rPr>
           <w:rFonts w:ascii="Consolas" w:eastAsia="Times New Roman" w:hAnsi="Consolas"/>
@@ -4199,6 +4285,7 @@
         <w:t>polyfit</w:t>
       </w:r>
       <w:proofErr w:type="spellEnd"/>
+      <w:proofErr w:type="gramEnd"/>
       <w:r>
         <w:rPr>
           <w:rFonts w:ascii="Consolas" w:eastAsia="Times New Roman" w:hAnsi="Consolas"/>
@@ -4312,6 +4399,7 @@
         </w:rPr>
         <w:t xml:space="preserve"> </w:t>
       </w:r>
+      <w:proofErr w:type="gramStart"/>
       <w:r>
         <w:rPr>
           <w:rFonts w:ascii="Consolas" w:eastAsia="Times New Roman" w:hAnsi="Consolas"/>
@@ -4337,7 +4425,17 @@
           <w:sz w:val="21"/>
           <w:szCs w:val="21"/>
         </w:rPr>
-        <w:t>poly1d</w:t>
+        <w:t>poly</w:t>
+      </w:r>
+      <w:proofErr w:type="gramEnd"/>
+      <w:r>
+        <w:rPr>
+          <w:rFonts w:ascii="Consolas" w:eastAsia="Times New Roman" w:hAnsi="Consolas"/>
+          <w:color w:val="4EC9B0"/>
+          <w:sz w:val="21"/>
+          <w:szCs w:val="21"/>
+        </w:rPr>
+        <w:t>1d</w:t>
       </w:r>
       <w:r>
         <w:rPr>
@@ -4485,6 +4583,7 @@
         </w:rPr>
         <w:t xml:space="preserve"> </w:t>
       </w:r>
+      <w:proofErr w:type="gramStart"/>
       <w:r>
         <w:rPr>
           <w:rFonts w:ascii="Consolas" w:eastAsia="Times New Roman" w:hAnsi="Consolas"/>
@@ -4503,6 +4602,7 @@
         </w:rPr>
         <w:t>[</w:t>
       </w:r>
+      <w:proofErr w:type="gramEnd"/>
       <w:r>
         <w:rPr>
           <w:rFonts w:ascii="Consolas" w:eastAsia="Times New Roman" w:hAnsi="Consolas"/>
@@ -4630,6 +4730,7 @@
         </w:rPr>
       </w:pPr>
       <w:proofErr w:type="spellStart"/>
+      <w:proofErr w:type="gramStart"/>
       <w:r>
         <w:rPr>
           <w:rFonts w:ascii="Consolas" w:eastAsia="Times New Roman" w:hAnsi="Consolas"/>
@@ -4658,6 +4759,7 @@
         <w:t>plot</w:t>
       </w:r>
       <w:proofErr w:type="spellEnd"/>
+      <w:proofErr w:type="gramEnd"/>
       <w:r>
         <w:rPr>
           <w:rFonts w:ascii="Consolas" w:eastAsia="Times New Roman" w:hAnsi="Consolas"/>
@@ -4823,6 +4925,7 @@
         </w:rPr>
       </w:pPr>
       <w:proofErr w:type="spellStart"/>
+      <w:proofErr w:type="gramStart"/>
       <w:r>
         <w:rPr>
           <w:rFonts w:ascii="Consolas" w:eastAsia="Times New Roman" w:hAnsi="Consolas"/>
@@ -4851,6 +4954,7 @@
         <w:t>legend</w:t>
       </w:r>
       <w:proofErr w:type="spellEnd"/>
+      <w:proofErr w:type="gramEnd"/>
       <w:r>
         <w:rPr>
           <w:rFonts w:ascii="Consolas" w:eastAsia="Times New Roman" w:hAnsi="Consolas"/>
@@ -4986,7 +5090,27 @@
           <w:sz w:val="21"/>
           <w:szCs w:val="21"/>
         </w:rPr>
-        <w:t>#plt.legend(loc='lower right')</w:t>
+        <w:t>#</w:t>
+      </w:r>
+      <w:proofErr w:type="gramStart"/>
+      <w:r>
+        <w:rPr>
+          <w:rFonts w:ascii="Consolas" w:eastAsia="Times New Roman" w:hAnsi="Consolas"/>
+          <w:color w:val="7CA668"/>
+          <w:sz w:val="21"/>
+          <w:szCs w:val="21"/>
+        </w:rPr>
+        <w:t>plt.legend</w:t>
+      </w:r>
+      <w:proofErr w:type="gramEnd"/>
+      <w:r>
+        <w:rPr>
+          <w:rFonts w:ascii="Consolas" w:eastAsia="Times New Roman" w:hAnsi="Consolas"/>
+          <w:color w:val="7CA668"/>
+          <w:sz w:val="21"/>
+          <w:szCs w:val="21"/>
+        </w:rPr>
+        <w:t>(loc='lower right')</w:t>
       </w:r>
     </w:p>
     <w:p>
@@ -5019,6 +5143,7 @@
         </w:rPr>
         <w:t>.</w:t>
       </w:r>
+      <w:proofErr w:type="gramStart"/>
       <w:r>
         <w:rPr>
           <w:rFonts w:ascii="Consolas" w:eastAsia="Times New Roman" w:hAnsi="Consolas"/>
@@ -5038,6 +5163,7 @@
         </w:rPr>
         <w:t>(</w:t>
       </w:r>
+      <w:proofErr w:type="gramEnd"/>
       <w:r>
         <w:rPr>
           <w:rFonts w:ascii="Consolas" w:eastAsia="Times New Roman" w:hAnsi="Consolas"/>
@@ -5101,7 +5227,17 @@
           <w:sz w:val="21"/>
           <w:szCs w:val="21"/>
         </w:rPr>
-        <w:t xml:space="preserve"> Tau: </w:t>
+        <w:t xml:space="preserve"> </w:t>
+      </w:r>
+      <w:proofErr w:type="gramStart"/>
+      <w:r>
+        <w:rPr>
+          <w:rFonts w:ascii="Consolas" w:eastAsia="Times New Roman" w:hAnsi="Consolas"/>
+          <w:color w:val="CE9178"/>
+          <w:sz w:val="21"/>
+          <w:szCs w:val="21"/>
+        </w:rPr>
+        <w:t xml:space="preserve">Tau: </w:t>
       </w:r>
       <w:r>
         <w:rPr>
@@ -5112,6 +5248,7 @@
         </w:rPr>
         <w:t>{</w:t>
       </w:r>
+      <w:proofErr w:type="gramEnd"/>
       <w:r>
         <w:rPr>
           <w:rFonts w:ascii="Consolas" w:eastAsia="Times New Roman" w:hAnsi="Consolas"/>
@@ -5128,9 +5265,20 @@
           <w:sz w:val="21"/>
           <w:szCs w:val="21"/>
         </w:rPr>
-        <w:t>:.3f}\</w:t>
+        <w:t>:.3</w:t>
+      </w:r>
+      <w:proofErr w:type="gramStart"/>
+      <w:r>
+        <w:rPr>
+          <w:rFonts w:ascii="Consolas" w:eastAsia="Times New Roman" w:hAnsi="Consolas"/>
+          <w:color w:val="569CD6"/>
+          <w:sz w:val="21"/>
+          <w:szCs w:val="21"/>
+        </w:rPr>
+        <w:t>f}\</w:t>
       </w:r>
       <w:proofErr w:type="spellStart"/>
+      <w:proofErr w:type="gramEnd"/>
       <w:r>
         <w:rPr>
           <w:rFonts w:ascii="Consolas" w:eastAsia="Times New Roman" w:hAnsi="Consolas"/>
@@ -5157,7 +5305,17 @@
           <w:sz w:val="21"/>
           <w:szCs w:val="21"/>
         </w:rPr>
-        <w:t xml:space="preserve">-value: </w:t>
+        <w:t>-</w:t>
+      </w:r>
+      <w:proofErr w:type="gramStart"/>
+      <w:r>
+        <w:rPr>
+          <w:rFonts w:ascii="Consolas" w:eastAsia="Times New Roman" w:hAnsi="Consolas"/>
+          <w:color w:val="CE9178"/>
+          <w:sz w:val="21"/>
+          <w:szCs w:val="21"/>
+        </w:rPr>
+        <w:t xml:space="preserve">value: </w:t>
       </w:r>
       <w:r>
         <w:rPr>
@@ -5168,6 +5326,7 @@
         </w:rPr>
         <w:t>{</w:t>
       </w:r>
+      <w:proofErr w:type="gramEnd"/>
       <w:r>
         <w:rPr>
           <w:rFonts w:ascii="Consolas" w:eastAsia="Times New Roman" w:hAnsi="Consolas"/>
@@ -5184,7 +5343,17 @@
           <w:sz w:val="21"/>
           <w:szCs w:val="21"/>
         </w:rPr>
-        <w:t>:.2e}\</w:t>
+        <w:t>:.2</w:t>
+      </w:r>
+      <w:proofErr w:type="gramStart"/>
+      <w:r>
+        <w:rPr>
+          <w:rFonts w:ascii="Consolas" w:eastAsia="Times New Roman" w:hAnsi="Consolas"/>
+          <w:color w:val="569CD6"/>
+          <w:sz w:val="21"/>
+          <w:szCs w:val="21"/>
+        </w:rPr>
+        <w:t>e}\</w:t>
       </w:r>
       <w:proofErr w:type="spellStart"/>
       <w:r>
@@ -5213,7 +5382,17 @@
           <w:sz w:val="21"/>
           <w:szCs w:val="21"/>
         </w:rPr>
-        <w:t>\'</w:t>
+        <w:t>\</w:t>
+      </w:r>
+      <w:proofErr w:type="gramEnd"/>
+      <w:r>
+        <w:rPr>
+          <w:rFonts w:ascii="Consolas" w:eastAsia="Times New Roman" w:hAnsi="Consolas"/>
+          <w:color w:val="569CD6"/>
+          <w:sz w:val="21"/>
+          <w:szCs w:val="21"/>
+        </w:rPr>
+        <w:t>'</w:t>
       </w:r>
       <w:r>
         <w:rPr>
@@ -5222,7 +5401,17 @@
           <w:sz w:val="21"/>
           <w:szCs w:val="21"/>
         </w:rPr>
-        <w:t xml:space="preserve">s Slope: </w:t>
+        <w:t xml:space="preserve">s </w:t>
+      </w:r>
+      <w:proofErr w:type="gramStart"/>
+      <w:r>
+        <w:rPr>
+          <w:rFonts w:ascii="Consolas" w:eastAsia="Times New Roman" w:hAnsi="Consolas"/>
+          <w:color w:val="CE9178"/>
+          <w:sz w:val="21"/>
+          <w:szCs w:val="21"/>
+        </w:rPr>
+        <w:t xml:space="preserve">Slope: </w:t>
       </w:r>
       <w:r>
         <w:rPr>
@@ -5233,6 +5422,7 @@
         </w:rPr>
         <w:t>{</w:t>
       </w:r>
+      <w:proofErr w:type="gramEnd"/>
       <w:r>
         <w:rPr>
           <w:rFonts w:ascii="Consolas" w:eastAsia="Times New Roman" w:hAnsi="Consolas"/>
@@ -5249,7 +5439,17 @@
           <w:sz w:val="21"/>
           <w:szCs w:val="21"/>
         </w:rPr>
-        <w:t>:.3f}</w:t>
+        <w:t>:.3</w:t>
+      </w:r>
+      <w:proofErr w:type="gramStart"/>
+      <w:r>
+        <w:rPr>
+          <w:rFonts w:ascii="Consolas" w:eastAsia="Times New Roman" w:hAnsi="Consolas"/>
+          <w:color w:val="569CD6"/>
+          <w:sz w:val="21"/>
+          <w:szCs w:val="21"/>
+        </w:rPr>
+        <w:t>f}</w:t>
       </w:r>
       <w:r>
         <w:rPr>
@@ -5260,6 +5460,7 @@
         </w:rPr>
         <w:t>'</w:t>
       </w:r>
+      <w:proofErr w:type="gramEnd"/>
       <w:r>
         <w:rPr>
           <w:rFonts w:ascii="Consolas" w:eastAsia="Times New Roman" w:hAnsi="Consolas"/>
@@ -5309,6 +5510,7 @@
         <w:t>=</w:t>
       </w:r>
       <w:proofErr w:type="spellStart"/>
+      <w:proofErr w:type="gramStart"/>
       <w:r>
         <w:rPr>
           <w:rFonts w:ascii="Consolas" w:eastAsia="Times New Roman" w:hAnsi="Consolas"/>
@@ -5357,6 +5559,7 @@
         <w:t>transAxes</w:t>
       </w:r>
       <w:proofErr w:type="spellEnd"/>
+      <w:proofErr w:type="gramEnd"/>
       <w:r>
         <w:rPr>
           <w:rFonts w:ascii="Consolas" w:eastAsia="Times New Roman" w:hAnsi="Consolas"/>
@@ -5467,6 +5670,7 @@
         </w:rPr>
       </w:pPr>
       <w:proofErr w:type="spellStart"/>
+      <w:proofErr w:type="gramStart"/>
       <w:r>
         <w:rPr>
           <w:rFonts w:ascii="Consolas" w:eastAsia="Times New Roman" w:hAnsi="Consolas"/>
@@ -5495,6 +5699,7 @@
         <w:t>savefig</w:t>
       </w:r>
       <w:proofErr w:type="spellEnd"/>
+      <w:proofErr w:type="gramEnd"/>
       <w:r>
         <w:rPr>
           <w:rFonts w:ascii="Consolas" w:eastAsia="Times New Roman" w:hAnsi="Consolas"/>
@@ -5571,6 +5776,7 @@
         </w:rPr>
       </w:pPr>
       <w:proofErr w:type="spellStart"/>
+      <w:proofErr w:type="gramStart"/>
       <w:r>
         <w:rPr>
           <w:rFonts w:ascii="Consolas" w:eastAsia="Times New Roman" w:hAnsi="Consolas"/>
@@ -5599,6 +5805,7 @@
         <w:t>show</w:t>
       </w:r>
       <w:proofErr w:type="spellEnd"/>
+      <w:proofErr w:type="gramEnd"/>
       <w:r>
         <w:rPr>
           <w:rFonts w:ascii="Consolas" w:eastAsia="Times New Roman" w:hAnsi="Consolas"/>
@@ -5718,7 +5925,6 @@
         <w:jc w:val="both"/>
       </w:pPr>
       <w:r>
-        <w:lastRenderedPageBreak/>
         <w:t>Example results:</w:t>
       </w:r>
     </w:p>
@@ -5809,7 +6015,15 @@
         <w:t xml:space="preserve"> and outbreak data</w:t>
       </w:r>
       <w:r>
-        <w:t>, above python code can be used changing the excel file name</w:t>
+        <w:t xml:space="preserve">, above python code can be </w:t>
+      </w:r>
+      <w:proofErr w:type="gramStart"/>
+      <w:r>
+        <w:t>used</w:t>
+      </w:r>
+      <w:proofErr w:type="gramEnd"/>
+      <w:r>
+        <w:t xml:space="preserve"> changing the excel file name</w:t>
       </w:r>
       <w:r>
         <w:t xml:space="preserve"> but make sure it contains </w:t>
@@ -7079,6 +7293,7 @@
   <w:style w:type="character" w:default="1" w:styleId="DefaultParagraphFont">
     <w:name w:val="Default Paragraph Font"/>
     <w:uiPriority w:val="1"/>
+    <w:semiHidden/>
     <w:unhideWhenUsed/>
   </w:style>
   <w:style w:type="table" w:default="1" w:styleId="TableNormal">
@@ -7640,6 +7855,15 @@
 </file>
 
 <file path=customXml/item2.xml><?xml version="1.0" encoding="utf-8"?>
+<?mso-contentType ?>
+<FormTemplates xmlns="http://schemas.microsoft.com/sharepoint/v3/contenttype/forms">
+  <Display>DocumentLibraryForm</Display>
+  <Edit>DocumentLibraryForm</Edit>
+  <New>DocumentLibraryForm</New>
+</FormTemplates>
+</file>
+
+<file path=customXml/item3.xml><?xml version="1.0" encoding="utf-8"?>
 <ct:contentTypeSchema xmlns:ct="http://schemas.microsoft.com/office/2006/metadata/contentType" xmlns:ma="http://schemas.microsoft.com/office/2006/metadata/properties/metaAttributes" ct:_="" ma:_="" ma:contentTypeName="Document" ma:contentTypeID="0x010100A68CF45965FBC44DBD11EA54EB9DB11F" ma:contentTypeVersion="14" ma:contentTypeDescription="Create a new document." ma:contentTypeScope="" ma:versionID="7d3774071b92f497f36e4b11f92ed892">
   <xsd:schema xmlns:xsd="http://www.w3.org/2001/XMLSchema" xmlns:xs="http://www.w3.org/2001/XMLSchema" xmlns:p="http://schemas.microsoft.com/office/2006/metadata/properties" xmlns:ns3="e3e9ea15-565a-494b-bcc8-9a60d917441e" xmlns:ns4="b4025a8c-6fb4-452c-9e52-1e656871b25c" targetNamespace="http://schemas.microsoft.com/office/2006/metadata/properties" ma:root="true" ma:fieldsID="77f8dcc2b78a091a3a1d8fc501692f81" ns3:_="" ns4:_="">
     <xsd:import namespace="e3e9ea15-565a-494b-bcc8-9a60d917441e"/>
@@ -7866,33 +8090,25 @@
 </ct:contentTypeSchema>
 </file>
 
-<file path=customXml/item3.xml><?xml version="1.0" encoding="utf-8"?>
-<?mso-contentType ?>
-<FormTemplates xmlns="http://schemas.microsoft.com/sharepoint/v3/contenttype/forms">
-  <Display>DocumentLibraryForm</Display>
-  <Edit>DocumentLibraryForm</Edit>
-  <New>DocumentLibraryForm</New>
-</FormTemplates>
-</file>
-
 <file path=customXml/itemProps1.xml><?xml version="1.0" encoding="utf-8"?>
 <ds:datastoreItem xmlns:ds="http://schemas.openxmlformats.org/officeDocument/2006/customXml" ds:itemID="{7E914C28-77A1-42E7-B918-025E0FB561C5}">
   <ds:schemaRefs>
-    <ds:schemaRef ds:uri="http://purl.org/dc/dcmitype/"/>
-    <ds:schemaRef ds:uri="e3e9ea15-565a-494b-bcc8-9a60d917441e"/>
-    <ds:schemaRef ds:uri="http://schemas.openxmlformats.org/package/2006/metadata/core-properties"/>
-    <ds:schemaRef ds:uri="http://schemas.microsoft.com/office/2006/documentManagement/types"/>
+    <ds:schemaRef ds:uri="http://schemas.microsoft.com/office/2006/metadata/properties"/>
+    <ds:schemaRef ds:uri="http://schemas.microsoft.com/office/infopath/2007/PartnerControls"/>
     <ds:schemaRef ds:uri="b4025a8c-6fb4-452c-9e52-1e656871b25c"/>
-    <ds:schemaRef ds:uri="http://purl.org/dc/terms/"/>
-    <ds:schemaRef ds:uri="http://purl.org/dc/elements/1.1/"/>
-    <ds:schemaRef ds:uri="http://schemas.microsoft.com/office/infopath/2007/PartnerControls"/>
-    <ds:schemaRef ds:uri="http://schemas.microsoft.com/office/2006/metadata/properties"/>
-    <ds:schemaRef ds:uri="http://www.w3.org/XML/1998/namespace"/>
   </ds:schemaRefs>
 </ds:datastoreItem>
 </file>
 
 <file path=customXml/itemProps2.xml><?xml version="1.0" encoding="utf-8"?>
+<ds:datastoreItem xmlns:ds="http://schemas.openxmlformats.org/officeDocument/2006/customXml" ds:itemID="{EB3D94C2-D6EF-4891-B85F-EE853EE82B3F}">
+  <ds:schemaRefs>
+    <ds:schemaRef ds:uri="http://schemas.microsoft.com/sharepoint/v3/contenttype/forms"/>
+  </ds:schemaRefs>
+</ds:datastoreItem>
+</file>
+
+<file path=customXml/itemProps3.xml><?xml version="1.0" encoding="utf-8"?>
 <ds:datastoreItem xmlns:ds="http://schemas.openxmlformats.org/officeDocument/2006/customXml" ds:itemID="{479F08AD-9C50-431D-A19F-AE2FDBDD424D}">
   <ds:schemaRefs>
     <ds:schemaRef ds:uri="http://schemas.microsoft.com/office/2006/metadata/contentType"/>
@@ -7909,12 +8125,4 @@
     <ds:schemaRef ds:uri="http://schemas.microsoft.com/internal/obd"/>
   </ds:schemaRefs>
 </ds:datastoreItem>
-</file>
-
-<file path=customXml/itemProps3.xml><?xml version="1.0" encoding="utf-8"?>
-<ds:datastoreItem xmlns:ds="http://schemas.openxmlformats.org/officeDocument/2006/customXml" ds:itemID="{EB3D94C2-D6EF-4891-B85F-EE853EE82B3F}">
-  <ds:schemaRefs>
-    <ds:schemaRef ds:uri="http://schemas.microsoft.com/sharepoint/v3/contenttype/forms"/>
-  </ds:schemaRefs>
-</ds:datastoreItem>
 </file>
</xml_diff>